<commit_message>
Flujo Basico y Alternativo de la ECU
</commit_message>
<xml_diff>
--- a/Desarrollo/DC19/Análisis/DC19 - ECU.docx
+++ b/Desarrollo/DC19/Análisis/DC19 - ECU.docx
@@ -247,7 +247,7 @@
           <w:sz w:val="28"/>
           <w:szCs w:val="28"/>
         </w:rPr>
-        <w:t>Octubre  del</w:t>
+        <w:t>Octubre</w:t>
       </w:r>
       <w:proofErr w:type="gramEnd"/>
       <w:r>
@@ -256,7 +256,7 @@
           <w:sz w:val="28"/>
           <w:szCs w:val="28"/>
         </w:rPr>
-        <w:t xml:space="preserve">  2016</w:t>
+        <w:t xml:space="preserve">  del  2016</w:t>
       </w:r>
     </w:p>
     <w:p>
@@ -1231,7 +1231,7 @@
     </w:p>
     <w:p>
       <w:pPr>
-        <w:pStyle w:val="Heading1"/>
+        <w:pStyle w:val="Ttulo1"/>
         <w:keepNext w:val="0"/>
         <w:keepLines w:val="0"/>
         <w:rPr>
@@ -1247,7 +1247,7 @@
     </w:p>
     <w:p>
       <w:pPr>
-        <w:pStyle w:val="Heading1"/>
+        <w:pStyle w:val="Ttulo1"/>
       </w:pPr>
       <w:bookmarkStart w:id="1" w:name="_heading=h.30j0zll" w:colFirst="0" w:colLast="0"/>
       <w:bookmarkEnd w:id="1"/>
@@ -1258,7 +1258,7 @@
     </w:p>
     <w:p>
       <w:pPr>
-        <w:pStyle w:val="Heading2"/>
+        <w:pStyle w:val="Ttulo2"/>
         <w:ind w:firstLine="425"/>
       </w:pPr>
       <w:bookmarkStart w:id="2" w:name="_heading=h.1fob9te" w:colFirst="0" w:colLast="0"/>
@@ -1274,7 +1274,7 @@
     </w:p>
     <w:p>
       <w:pPr>
-        <w:pStyle w:val="Heading2"/>
+        <w:pStyle w:val="Ttulo2"/>
         <w:ind w:firstLine="425"/>
       </w:pPr>
       <w:bookmarkStart w:id="3" w:name="_heading=h.3znysh7" w:colFirst="0" w:colLast="0"/>
@@ -1293,26 +1293,21 @@
       </w:r>
       <w:proofErr w:type="spellEnd"/>
       <w:r>
-        <w:t>, generando satisfacción a todos los usuarios que busquen información relacionada al COVID-</w:t>
+        <w:t>, generando satisfacción a todos los usuarios que busquen información relacionada al COVID-19 , enfermedad nos está afectando actualmente.</w:t>
+      </w:r>
+    </w:p>
+    <w:p>
+      <w:r>
+        <w:t xml:space="preserve">Los alcances que tendría el proyecto principalmente </w:t>
       </w:r>
       <w:proofErr w:type="gramStart"/>
       <w:r>
-        <w:t>19 ,</w:t>
+        <w:t>seria</w:t>
       </w:r>
       <w:proofErr w:type="gramEnd"/>
       <w:r>
-        <w:t xml:space="preserve"> enfermedad nos está afectando actualmente.</w:t>
-      </w:r>
-    </w:p>
-    <w:p>
-      <w:r>
-        <w:t xml:space="preserve">Los alcances que tendría el proyecto principalmente </w:t>
-      </w:r>
-      <w:proofErr w:type="gramStart"/>
-      <w:r>
-        <w:t>seria :</w:t>
-      </w:r>
-      <w:proofErr w:type="gramEnd"/>
+        <w:t xml:space="preserve"> :</w:t>
+      </w:r>
     </w:p>
     <w:p>
       <w:pPr>
@@ -1335,15 +1330,7 @@
         <w:spacing w:before="0" w:after="0"/>
       </w:pPr>
       <w:r>
-        <w:t xml:space="preserve">El ingreso al sitio web tendría que ser de manera </w:t>
-      </w:r>
-      <w:proofErr w:type="gramStart"/>
-      <w:r>
-        <w:t>sencilla ,</w:t>
-      </w:r>
-      <w:proofErr w:type="gramEnd"/>
-      <w:r>
-        <w:t xml:space="preserve"> para que el usuario no le genera dificultad al usarla .</w:t>
+        <w:t>El ingreso al sitio web tendría que ser de manera sencilla , para que el usuario no le genera dificultad al usarla .</w:t>
       </w:r>
     </w:p>
     <w:p>
@@ -1355,13 +1342,8 @@
         <w:spacing w:before="0" w:after="0"/>
       </w:pPr>
       <w:r>
-        <w:t xml:space="preserve">La información brindada por el usuario estará de manera segura dentro de nuestro sitio </w:t>
-      </w:r>
-      <w:proofErr w:type="gramStart"/>
-      <w:r>
-        <w:t>web .</w:t>
-      </w:r>
-      <w:proofErr w:type="gramEnd"/>
+        <w:t>La información brindada por el usuario estará de manera segura dentro de nuestro sitio web .</w:t>
+      </w:r>
     </w:p>
     <w:p>
       <w:pPr>
@@ -1372,20 +1354,12 @@
         <w:spacing w:before="0"/>
       </w:pPr>
       <w:r>
-        <w:t xml:space="preserve">Las publicaciones serán de forma </w:t>
-      </w:r>
-      <w:proofErr w:type="gramStart"/>
-      <w:r>
-        <w:t>verídica ,</w:t>
-      </w:r>
-      <w:proofErr w:type="gramEnd"/>
-      <w:r>
-        <w:t xml:space="preserve"> que será corroborada por nuestros administradores , para así evitar informaciones falsas.</w:t>
-      </w:r>
-    </w:p>
-    <w:p>
-      <w:pPr>
-        <w:pStyle w:val="Heading2"/>
+        <w:t>Las publicaciones serán de forma verídica , que será corroborada por nuestros administradores , para así evitar informaciones falsas.</w:t>
+      </w:r>
+    </w:p>
+    <w:p>
+      <w:pPr>
+        <w:pStyle w:val="Ttulo2"/>
         <w:ind w:firstLine="425"/>
       </w:pPr>
       <w:bookmarkStart w:id="4" w:name="_heading=h.2et92p0" w:colFirst="0" w:colLast="0"/>
@@ -1452,7 +1426,7 @@
     </w:p>
     <w:p>
       <w:pPr>
-        <w:pStyle w:val="Heading2"/>
+        <w:pStyle w:val="Ttulo2"/>
         <w:ind w:firstLine="425"/>
       </w:pPr>
       <w:bookmarkStart w:id="5" w:name="_heading=h.tyjcwt" w:colFirst="0" w:colLast="0"/>
@@ -1473,7 +1447,7 @@
     </w:p>
     <w:p>
       <w:pPr>
-        <w:pStyle w:val="Heading2"/>
+        <w:pStyle w:val="Ttulo2"/>
         <w:ind w:hanging="425"/>
       </w:pPr>
       <w:bookmarkStart w:id="6" w:name="_heading=h.3dy6vkm" w:colFirst="0" w:colLast="0"/>
@@ -1498,15 +1472,7 @@
     </w:p>
     <w:p>
       <w:r>
-        <w:t xml:space="preserve">Para lograr esto, se diseñará </w:t>
-      </w:r>
-      <w:proofErr w:type="gramStart"/>
-      <w:r>
-        <w:t>una portal</w:t>
-      </w:r>
-      <w:proofErr w:type="gramEnd"/>
-      <w:r>
-        <w:t xml:space="preserve"> web en el que cada usuario registrado pueda realizar estas publicaciones y la aplicación verificará si todo es verídico para no desinformar a nuestros demás usuarios.</w:t>
+        <w:t>Para lograr esto, se diseñará una portal web en el que cada usuario registrado pueda realizar estas publicaciones y la aplicación verificará si todo es verídico para no desinformar a nuestros demás usuarios.</w:t>
       </w:r>
     </w:p>
     <w:p>
@@ -1523,7 +1489,7 @@
     </w:p>
     <w:p>
       <w:pPr>
-        <w:pStyle w:val="Heading1"/>
+        <w:pStyle w:val="Ttulo1"/>
         <w:keepNext w:val="0"/>
         <w:keepLines w:val="0"/>
       </w:pPr>
@@ -1535,7 +1501,7 @@
     </w:p>
     <w:p>
       <w:pPr>
-        <w:pStyle w:val="Heading1"/>
+        <w:pStyle w:val="Ttulo1"/>
         <w:keepNext w:val="0"/>
         <w:keepLines w:val="0"/>
       </w:pPr>
@@ -1548,7 +1514,7 @@
     </w:p>
     <w:p>
       <w:pPr>
-        <w:pStyle w:val="Heading2"/>
+        <w:pStyle w:val="Ttulo2"/>
         <w:ind w:firstLine="425"/>
       </w:pPr>
       <w:bookmarkStart w:id="9" w:name="_heading=h.2s8eyo1" w:colFirst="0" w:colLast="0"/>
@@ -1559,7 +1525,7 @@
     </w:p>
     <w:p>
       <w:pPr>
-        <w:pStyle w:val="Heading2"/>
+        <w:pStyle w:val="Ttulo2"/>
         <w:ind w:firstLine="425"/>
       </w:pPr>
       <w:bookmarkStart w:id="10" w:name="_heading=h.17dp8vu" w:colFirst="0" w:colLast="0"/>
@@ -1570,7 +1536,7 @@
     </w:p>
     <w:p>
       <w:pPr>
-        <w:pStyle w:val="Heading2"/>
+        <w:pStyle w:val="Ttulo2"/>
         <w:ind w:firstLine="425"/>
       </w:pPr>
       <w:bookmarkStart w:id="11" w:name="_heading=h.3rdcrjn" w:colFirst="0" w:colLast="0"/>
@@ -1586,7 +1552,7 @@
     </w:p>
     <w:p>
       <w:pPr>
-        <w:pStyle w:val="Heading2"/>
+        <w:pStyle w:val="Ttulo2"/>
         <w:ind w:firstLine="425"/>
       </w:pPr>
       <w:bookmarkStart w:id="12" w:name="_heading=h.26in1rg" w:colFirst="0" w:colLast="0"/>
@@ -1597,7 +1563,7 @@
     </w:p>
     <w:p>
       <w:pPr>
-        <w:pStyle w:val="Heading2"/>
+        <w:pStyle w:val="Ttulo2"/>
         <w:ind w:firstLine="425"/>
       </w:pPr>
       <w:bookmarkStart w:id="13" w:name="_heading=h.lnxbz9" w:colFirst="0" w:colLast="0"/>
@@ -1613,14 +1579,10 @@
     </w:p>
     <w:p>
       <w:pPr>
-        <w:pStyle w:val="Heading2"/>
+        <w:pStyle w:val="Ttulo2"/>
         <w:keepNext w:val="0"/>
         <w:keepLines w:val="0"/>
         <w:ind w:firstLine="425"/>
-        <w:rPr>
-          <w:sz w:val="20"/>
-          <w:szCs w:val="20"/>
-        </w:rPr>
       </w:pPr>
       <w:bookmarkStart w:id="14" w:name="_heading=h.35nkun2" w:colFirst="0" w:colLast="0"/>
       <w:bookmarkEnd w:id="14"/>
@@ -1630,22 +1592,384 @@
     </w:p>
     <w:p>
       <w:pPr>
-        <w:pStyle w:val="Heading2"/>
+        <w:pStyle w:val="NormalWeb"/>
+        <w:spacing w:before="240" w:beforeAutospacing="0" w:after="240" w:afterAutospacing="0"/>
+        <w:ind w:left="1276"/>
+      </w:pPr>
+      <w:r>
+        <w:rPr>
+          <w:color w:val="000000"/>
+        </w:rPr>
+        <w:t>1. El usuario registrado ingresa a la página de iniciar sesión por medio del botón de Inicio de Sesión.</w:t>
+      </w:r>
+    </w:p>
+    <w:p>
+      <w:pPr>
+        <w:pStyle w:val="NormalWeb"/>
+        <w:spacing w:before="240" w:beforeAutospacing="0" w:after="240" w:afterAutospacing="0"/>
+        <w:ind w:left="1276"/>
+      </w:pPr>
+      <w:r>
+        <w:rPr>
+          <w:color w:val="000000"/>
+        </w:rPr>
+        <w:t>2. El sistema muestra una sección del sitio web con los siguientes campos: correo y contraseña.</w:t>
+      </w:r>
+    </w:p>
+    <w:p>
+      <w:pPr>
+        <w:pStyle w:val="NormalWeb"/>
+        <w:spacing w:before="240" w:beforeAutospacing="0" w:after="240" w:afterAutospacing="0"/>
+        <w:ind w:left="1276"/>
+      </w:pPr>
+      <w:r>
+        <w:rPr>
+          <w:color w:val="000000"/>
+        </w:rPr>
+        <w:t>3. El usuario rellena los campos y presiona el botón de Iniciar Sesión.</w:t>
+      </w:r>
+    </w:p>
+    <w:p>
+      <w:pPr>
+        <w:pStyle w:val="NormalWeb"/>
+        <w:spacing w:before="240" w:beforeAutospacing="0" w:after="240" w:afterAutospacing="0"/>
+        <w:ind w:left="1276"/>
+      </w:pPr>
+      <w:r>
+        <w:rPr>
+          <w:color w:val="000000"/>
+        </w:rPr>
+        <w:t xml:space="preserve">4. El sistema redirige al usuario a la página de inicio con la cuenta </w:t>
+      </w:r>
+      <w:proofErr w:type="spellStart"/>
+      <w:r>
+        <w:rPr>
+          <w:color w:val="000000"/>
+        </w:rPr>
+        <w:t>logeada</w:t>
+      </w:r>
+      <w:proofErr w:type="spellEnd"/>
+      <w:r>
+        <w:rPr>
+          <w:color w:val="000000"/>
+        </w:rPr>
+        <w:t>.</w:t>
+      </w:r>
+    </w:p>
+    <w:p>
+      <w:pPr>
+        <w:pStyle w:val="NormalWeb"/>
+        <w:spacing w:before="240" w:beforeAutospacing="0" w:after="240" w:afterAutospacing="0"/>
+        <w:ind w:left="1276"/>
+      </w:pPr>
+      <w:r>
+        <w:rPr>
+          <w:color w:val="000000"/>
+        </w:rPr>
+        <w:t>5. El usuario presiona el botón de Nueva Publicación.</w:t>
+      </w:r>
+    </w:p>
+    <w:p>
+      <w:pPr>
+        <w:pStyle w:val="NormalWeb"/>
+        <w:spacing w:before="240" w:beforeAutospacing="0" w:after="240" w:afterAutospacing="0"/>
+        <w:ind w:left="1276"/>
+      </w:pPr>
+      <w:r>
+        <w:rPr>
+          <w:color w:val="000000"/>
+        </w:rPr>
+        <w:t>6. El sistema muestra una interfaz con los siguientes campos:</w:t>
+      </w:r>
+    </w:p>
+    <w:p>
+      <w:pPr>
+        <w:pStyle w:val="NormalWeb"/>
+        <w:numPr>
+          <w:ilvl w:val="0"/>
+          <w:numId w:val="5"/>
+        </w:numPr>
+        <w:tabs>
+          <w:tab w:val="clear" w:pos="720"/>
+          <w:tab w:val="num" w:pos="1440"/>
+        </w:tabs>
+        <w:spacing w:before="240" w:beforeAutospacing="0" w:after="0" w:afterAutospacing="0"/>
+        <w:ind w:left="1843"/>
+        <w:textAlignment w:val="baseline"/>
+        <w:rPr>
+          <w:color w:val="000000"/>
+        </w:rPr>
+      </w:pPr>
+      <w:r>
+        <w:rPr>
+          <w:color w:val="000000"/>
+        </w:rPr>
+        <w:t>Título de la publicación</w:t>
+      </w:r>
+    </w:p>
+    <w:p>
+      <w:pPr>
+        <w:pStyle w:val="NormalWeb"/>
+        <w:numPr>
+          <w:ilvl w:val="0"/>
+          <w:numId w:val="5"/>
+        </w:numPr>
+        <w:tabs>
+          <w:tab w:val="clear" w:pos="720"/>
+          <w:tab w:val="num" w:pos="1440"/>
+        </w:tabs>
+        <w:spacing w:before="0" w:beforeAutospacing="0" w:after="0" w:afterAutospacing="0"/>
+        <w:ind w:left="1843"/>
+        <w:textAlignment w:val="baseline"/>
+        <w:rPr>
+          <w:color w:val="000000"/>
+        </w:rPr>
+      </w:pPr>
+      <w:r>
+        <w:rPr>
+          <w:color w:val="000000"/>
+        </w:rPr>
+        <w:t>Tema del que trata la publicación</w:t>
+      </w:r>
+    </w:p>
+    <w:p>
+      <w:pPr>
+        <w:pStyle w:val="NormalWeb"/>
+        <w:numPr>
+          <w:ilvl w:val="0"/>
+          <w:numId w:val="5"/>
+        </w:numPr>
+        <w:tabs>
+          <w:tab w:val="clear" w:pos="720"/>
+          <w:tab w:val="num" w:pos="1440"/>
+        </w:tabs>
+        <w:spacing w:before="0" w:beforeAutospacing="0" w:after="240" w:afterAutospacing="0"/>
+        <w:ind w:left="1843"/>
+        <w:textAlignment w:val="baseline"/>
+        <w:rPr>
+          <w:color w:val="000000"/>
+        </w:rPr>
+      </w:pPr>
+      <w:r>
+        <w:rPr>
+          <w:color w:val="000000"/>
+        </w:rPr>
+        <w:t>Contenido de la publicación</w:t>
+      </w:r>
+    </w:p>
+    <w:p>
+      <w:pPr>
+        <w:pStyle w:val="NormalWeb"/>
+        <w:spacing w:before="240" w:beforeAutospacing="0" w:after="240" w:afterAutospacing="0"/>
+        <w:ind w:left="1276"/>
+      </w:pPr>
+      <w:r>
+        <w:rPr>
+          <w:color w:val="000000"/>
+        </w:rPr>
+        <w:t>7. El usuario rellena los campos y presiona el botón de publicar.</w:t>
+      </w:r>
+    </w:p>
+    <w:p>
+      <w:pPr>
+        <w:pStyle w:val="NormalWeb"/>
+        <w:spacing w:before="240" w:beforeAutospacing="0" w:after="240" w:afterAutospacing="0"/>
+        <w:ind w:left="1276"/>
+      </w:pPr>
+      <w:r>
+        <w:rPr>
+          <w:color w:val="000000"/>
+        </w:rPr>
+        <w:t>8. El sistema almacena la publicación en la base de datos.</w:t>
+      </w:r>
+    </w:p>
+    <w:p>
+      <w:pPr>
+        <w:pStyle w:val="NormalWeb"/>
+        <w:spacing w:before="240" w:beforeAutospacing="0" w:after="240" w:afterAutospacing="0"/>
+        <w:ind w:left="1276"/>
+      </w:pPr>
+      <w:r>
+        <w:rPr>
+          <w:color w:val="000000"/>
+        </w:rPr>
+        <w:t>9. El sistema recarga la página principal y muestra en la parte superior la publicación realizada.</w:t>
+      </w:r>
+    </w:p>
+    <w:p>
+      <w:pPr>
+        <w:pStyle w:val="NormalWeb"/>
+        <w:spacing w:before="240" w:beforeAutospacing="0" w:after="240" w:afterAutospacing="0"/>
+        <w:ind w:left="1276"/>
+      </w:pPr>
+      <w:r>
+        <w:rPr>
+          <w:i/>
+          <w:iCs/>
+          <w:color w:val="000000"/>
+        </w:rPr>
+        <w:t>El caso de uso termina cuando el usuario ve su publicación en la página principal.</w:t>
+      </w:r>
+    </w:p>
+    <w:p>
+      <w:pPr>
+        <w:rPr>
+          <w:lang w:val="es-PE"/>
+        </w:rPr>
+      </w:pPr>
+    </w:p>
+    <w:p>
+      <w:pPr>
+        <w:pStyle w:val="Ttulo2"/>
         <w:ind w:firstLine="425"/>
       </w:pPr>
       <w:bookmarkStart w:id="15" w:name="_heading=h.1ksv4uv" w:colFirst="0" w:colLast="0"/>
       <w:bookmarkEnd w:id="15"/>
       <w:r>
-        <w:t xml:space="preserve">1.7   </w:t>
-      </w:r>
-      <w:r>
-        <w:tab/>
-        <w:t>Flujo Alternativo</w:t>
-      </w:r>
-    </w:p>
-    <w:p>
-      <w:pPr>
-        <w:pStyle w:val="Heading2"/>
+        <w:lastRenderedPageBreak/>
+        <w:t>1.7  Flujo Alternativo</w:t>
+      </w:r>
+    </w:p>
+    <w:p>
+      <w:pPr>
+        <w:pStyle w:val="NormalWeb"/>
+        <w:spacing w:before="240" w:beforeAutospacing="0" w:after="240" w:afterAutospacing="0"/>
+        <w:ind w:left="1134"/>
+      </w:pPr>
+      <w:r>
+        <w:rPr>
+          <w:b/>
+          <w:bCs/>
+          <w:color w:val="000000"/>
+        </w:rPr>
+        <w:t>1. Usuario no registrado.</w:t>
+      </w:r>
+    </w:p>
+    <w:p>
+      <w:pPr>
+        <w:pStyle w:val="NormalWeb"/>
+        <w:spacing w:before="240" w:beforeAutospacing="0" w:after="240" w:afterAutospacing="0"/>
+        <w:ind w:left="1134"/>
+      </w:pPr>
+      <w:r>
+        <w:rPr>
+          <w:color w:val="000000"/>
+        </w:rPr>
+        <w:t>1.1. En el paso 1 del FB, si el usuario no está registrado, debe ingresar a la página de Registro.</w:t>
+      </w:r>
+    </w:p>
+    <w:p>
+      <w:pPr>
+        <w:pStyle w:val="NormalWeb"/>
+        <w:spacing w:before="240" w:beforeAutospacing="0" w:after="240" w:afterAutospacing="0"/>
+        <w:ind w:left="1134"/>
+      </w:pPr>
+      <w:r>
+        <w:rPr>
+          <w:color w:val="000000"/>
+        </w:rPr>
+        <w:t>1.2. El sistema le muestra una sección con los siguientes campos: DNI, Nombres, Apellidos, Correo y Contraseña.</w:t>
+      </w:r>
+    </w:p>
+    <w:p>
+      <w:pPr>
+        <w:pStyle w:val="NormalWeb"/>
+        <w:spacing w:before="240" w:beforeAutospacing="0" w:after="240" w:afterAutospacing="0"/>
+        <w:ind w:left="1134"/>
+      </w:pPr>
+      <w:r>
+        <w:rPr>
+          <w:color w:val="000000"/>
+        </w:rPr>
+        <w:t>1.3. El usuario rellena los campos y presiona el botón Registrarse.</w:t>
+      </w:r>
+    </w:p>
+    <w:p>
+      <w:pPr>
+        <w:pStyle w:val="NormalWeb"/>
+        <w:spacing w:before="240" w:beforeAutospacing="0" w:after="240" w:afterAutospacing="0"/>
+        <w:ind w:left="1134"/>
+        <w:rPr>
+          <w:i/>
+          <w:iCs/>
+          <w:color w:val="000000"/>
+        </w:rPr>
+      </w:pPr>
+      <w:r>
+        <w:rPr>
+          <w:i/>
+          <w:iCs/>
+          <w:color w:val="000000"/>
+        </w:rPr>
+        <w:t>El flujo continúa en el paso 1 del FB.</w:t>
+      </w:r>
+    </w:p>
+    <w:p>
+      <w:pPr>
+        <w:pStyle w:val="NormalWeb"/>
+        <w:spacing w:before="240" w:beforeAutospacing="0" w:after="240" w:afterAutospacing="0"/>
+        <w:ind w:left="1134"/>
+      </w:pPr>
+    </w:p>
+    <w:p>
+      <w:pPr>
+        <w:pStyle w:val="NormalWeb"/>
+        <w:spacing w:before="240" w:beforeAutospacing="0" w:after="240" w:afterAutospacing="0"/>
+        <w:ind w:left="1134"/>
+      </w:pPr>
+      <w:r>
+        <w:rPr>
+          <w:b/>
+          <w:bCs/>
+          <w:color w:val="000000"/>
+        </w:rPr>
+        <w:t>2. Publicar en la sección de Publicaciones.</w:t>
+      </w:r>
+    </w:p>
+    <w:p>
+      <w:pPr>
+        <w:pStyle w:val="NormalWeb"/>
+        <w:spacing w:before="240" w:beforeAutospacing="0" w:after="240" w:afterAutospacing="0"/>
+        <w:ind w:left="1134"/>
+      </w:pPr>
+      <w:r>
+        <w:rPr>
+          <w:color w:val="000000"/>
+        </w:rPr>
+        <w:t>2.1. Luego del paso 4 del FB el usuario, alternativamente, accede a la sección de Publicaciones.</w:t>
+      </w:r>
+    </w:p>
+    <w:p>
+      <w:pPr>
+        <w:pStyle w:val="NormalWeb"/>
+        <w:spacing w:before="240" w:beforeAutospacing="0" w:after="240" w:afterAutospacing="0"/>
+        <w:ind w:left="1134"/>
+      </w:pPr>
+      <w:r>
+        <w:rPr>
+          <w:color w:val="000000"/>
+        </w:rPr>
+        <w:t>2.2. El sistema le muestra una página con las publicaciones realizadas por los usuarios, ordenados por relevancia.</w:t>
+      </w:r>
+    </w:p>
+    <w:p>
+      <w:pPr>
+        <w:pStyle w:val="NormalWeb"/>
+        <w:spacing w:before="240" w:beforeAutospacing="0" w:after="240" w:afterAutospacing="0"/>
+        <w:ind w:left="1134"/>
+      </w:pPr>
+      <w:r>
+        <w:rPr>
+          <w:i/>
+          <w:iCs/>
+          <w:color w:val="000000"/>
+        </w:rPr>
+        <w:t>El flujo continúa en el paso 5 del FB.</w:t>
+      </w:r>
+    </w:p>
+    <w:p>
+      <w:pPr>
+        <w:pStyle w:val="Ttulo2"/>
         <w:ind w:firstLine="425"/>
       </w:pPr>
       <w:r>
@@ -1726,7 +2050,7 @@
     </w:p>
     <w:p>
       <w:pPr>
-        <w:pStyle w:val="Heading2"/>
+        <w:pStyle w:val="Ttulo2"/>
         <w:ind w:firstLine="425"/>
       </w:pPr>
       <w:bookmarkStart w:id="16" w:name="_heading=h.2jxsxqh" w:colFirst="0" w:colLast="0"/>
@@ -1740,14 +2064,14 @@
       <w:pPr>
         <w:ind w:left="851" w:right="-2"/>
         <w:rPr>
-          <w:lang w:val="en-PE" w:eastAsia="en-US"/>
+          <w:lang w:eastAsia="en-US"/>
         </w:rPr>
       </w:pPr>
       <w:r>
         <w:rPr>
           <w:color w:val="000000"/>
           <w:bdr w:val="single" w:sz="8" w:space="0" w:color="000000" w:frame="1"/>
-          <w:lang w:val="en-PE" w:eastAsia="en-US"/>
+          <w:lang w:eastAsia="en-US"/>
         </w:rPr>
         <w:fldChar w:fldCharType="begin"/>
       </w:r>
@@ -1755,7 +2079,7 @@
         <w:rPr>
           <w:color w:val="000000"/>
           <w:bdr w:val="single" w:sz="8" w:space="0" w:color="000000" w:frame="1"/>
-          <w:lang w:val="en-PE" w:eastAsia="en-US"/>
+          <w:lang w:eastAsia="en-US"/>
         </w:rPr>
         <w:instrText xml:space="preserve"> INCLUDEPICTURE "https://lh6.googleusercontent.com/_lTawrqZeug4Qz4fDUsyDJ9VuRU7OMVlJO1bDJT7ATMUFyXjG-AObyzpBedm8Ch-tazS1bzWg_ytIe5ZiL4m3a3doZFp7HmiEOCdQTd6vb052tneXmIJA9st-Dqrf_p3oUhRnHM" \* MERGEFORMATINET </w:instrText>
       </w:r>
@@ -1763,7 +2087,7 @@
         <w:rPr>
           <w:color w:val="000000"/>
           <w:bdr w:val="single" w:sz="8" w:space="0" w:color="000000" w:frame="1"/>
-          <w:lang w:val="en-PE" w:eastAsia="en-US"/>
+          <w:lang w:eastAsia="en-US"/>
         </w:rPr>
         <w:fldChar w:fldCharType="separate"/>
       </w:r>
@@ -1772,7 +2096,7 @@
           <w:noProof/>
           <w:color w:val="000000"/>
           <w:bdr w:val="single" w:sz="8" w:space="0" w:color="000000" w:frame="1"/>
-          <w:lang w:val="en-PE" w:eastAsia="en-US"/>
+          <w:lang w:eastAsia="en-US"/>
         </w:rPr>
         <w:drawing>
           <wp:inline distT="0" distB="0" distL="0" distR="0" wp14:anchorId="0D75A43F" wp14:editId="2D9F4556">
@@ -1827,14 +2151,14 @@
         <w:rPr>
           <w:color w:val="000000"/>
           <w:bdr w:val="single" w:sz="8" w:space="0" w:color="000000" w:frame="1"/>
-          <w:lang w:val="en-PE" w:eastAsia="en-US"/>
+          <w:lang w:eastAsia="en-US"/>
         </w:rPr>
         <w:fldChar w:fldCharType="end"/>
       </w:r>
     </w:p>
     <w:p>
       <w:pPr>
-        <w:pStyle w:val="Heading2"/>
+        <w:pStyle w:val="Ttulo2"/>
         <w:ind w:firstLine="425"/>
       </w:pPr>
       <w:bookmarkStart w:id="17" w:name="_heading=h.z337ya" w:colFirst="0" w:colLast="0"/>
@@ -2388,6 +2712,155 @@
       </w:rPr>
     </w:lvl>
   </w:abstractNum>
+  <w:abstractNum w:abstractNumId="4" w15:restartNumberingAfterBreak="0">
+    <w:nsid w:val="722704C0"/>
+    <w:multiLevelType w:val="multilevel"/>
+    <w:tmpl w:val="EDB4CF64"/>
+    <w:lvl w:ilvl="0">
+      <w:start w:val="1"/>
+      <w:numFmt w:val="bullet"/>
+      <w:lvlText w:val=""/>
+      <w:lvlJc w:val="left"/>
+      <w:pPr>
+        <w:tabs>
+          <w:tab w:val="num" w:pos="720"/>
+        </w:tabs>
+        <w:ind w:left="720" w:hanging="360"/>
+      </w:pPr>
+      <w:rPr>
+        <w:rFonts w:ascii="Symbol" w:hAnsi="Symbol" w:hint="default"/>
+        <w:sz w:val="20"/>
+      </w:rPr>
+    </w:lvl>
+    <w:lvl w:ilvl="1" w:tentative="1">
+      <w:start w:val="1"/>
+      <w:numFmt w:val="bullet"/>
+      <w:lvlText w:val="o"/>
+      <w:lvlJc w:val="left"/>
+      <w:pPr>
+        <w:tabs>
+          <w:tab w:val="num" w:pos="1440"/>
+        </w:tabs>
+        <w:ind w:left="1440" w:hanging="360"/>
+      </w:pPr>
+      <w:rPr>
+        <w:rFonts w:ascii="Courier New" w:hAnsi="Courier New" w:hint="default"/>
+        <w:sz w:val="20"/>
+      </w:rPr>
+    </w:lvl>
+    <w:lvl w:ilvl="2" w:tentative="1">
+      <w:start w:val="1"/>
+      <w:numFmt w:val="bullet"/>
+      <w:lvlText w:val=""/>
+      <w:lvlJc w:val="left"/>
+      <w:pPr>
+        <w:tabs>
+          <w:tab w:val="num" w:pos="2160"/>
+        </w:tabs>
+        <w:ind w:left="2160" w:hanging="360"/>
+      </w:pPr>
+      <w:rPr>
+        <w:rFonts w:ascii="Wingdings" w:hAnsi="Wingdings" w:hint="default"/>
+        <w:sz w:val="20"/>
+      </w:rPr>
+    </w:lvl>
+    <w:lvl w:ilvl="3" w:tentative="1">
+      <w:start w:val="1"/>
+      <w:numFmt w:val="bullet"/>
+      <w:lvlText w:val=""/>
+      <w:lvlJc w:val="left"/>
+      <w:pPr>
+        <w:tabs>
+          <w:tab w:val="num" w:pos="2880"/>
+        </w:tabs>
+        <w:ind w:left="2880" w:hanging="360"/>
+      </w:pPr>
+      <w:rPr>
+        <w:rFonts w:ascii="Wingdings" w:hAnsi="Wingdings" w:hint="default"/>
+        <w:sz w:val="20"/>
+      </w:rPr>
+    </w:lvl>
+    <w:lvl w:ilvl="4" w:tentative="1">
+      <w:start w:val="1"/>
+      <w:numFmt w:val="bullet"/>
+      <w:lvlText w:val=""/>
+      <w:lvlJc w:val="left"/>
+      <w:pPr>
+        <w:tabs>
+          <w:tab w:val="num" w:pos="3600"/>
+        </w:tabs>
+        <w:ind w:left="3600" w:hanging="360"/>
+      </w:pPr>
+      <w:rPr>
+        <w:rFonts w:ascii="Wingdings" w:hAnsi="Wingdings" w:hint="default"/>
+        <w:sz w:val="20"/>
+      </w:rPr>
+    </w:lvl>
+    <w:lvl w:ilvl="5" w:tentative="1">
+      <w:start w:val="1"/>
+      <w:numFmt w:val="bullet"/>
+      <w:lvlText w:val=""/>
+      <w:lvlJc w:val="left"/>
+      <w:pPr>
+        <w:tabs>
+          <w:tab w:val="num" w:pos="4320"/>
+        </w:tabs>
+        <w:ind w:left="4320" w:hanging="360"/>
+      </w:pPr>
+      <w:rPr>
+        <w:rFonts w:ascii="Wingdings" w:hAnsi="Wingdings" w:hint="default"/>
+        <w:sz w:val="20"/>
+      </w:rPr>
+    </w:lvl>
+    <w:lvl w:ilvl="6" w:tentative="1">
+      <w:start w:val="1"/>
+      <w:numFmt w:val="bullet"/>
+      <w:lvlText w:val=""/>
+      <w:lvlJc w:val="left"/>
+      <w:pPr>
+        <w:tabs>
+          <w:tab w:val="num" w:pos="5040"/>
+        </w:tabs>
+        <w:ind w:left="5040" w:hanging="360"/>
+      </w:pPr>
+      <w:rPr>
+        <w:rFonts w:ascii="Wingdings" w:hAnsi="Wingdings" w:hint="default"/>
+        <w:sz w:val="20"/>
+      </w:rPr>
+    </w:lvl>
+    <w:lvl w:ilvl="7" w:tentative="1">
+      <w:start w:val="1"/>
+      <w:numFmt w:val="bullet"/>
+      <w:lvlText w:val=""/>
+      <w:lvlJc w:val="left"/>
+      <w:pPr>
+        <w:tabs>
+          <w:tab w:val="num" w:pos="5760"/>
+        </w:tabs>
+        <w:ind w:left="5760" w:hanging="360"/>
+      </w:pPr>
+      <w:rPr>
+        <w:rFonts w:ascii="Wingdings" w:hAnsi="Wingdings" w:hint="default"/>
+        <w:sz w:val="20"/>
+      </w:rPr>
+    </w:lvl>
+    <w:lvl w:ilvl="8" w:tentative="1">
+      <w:start w:val="1"/>
+      <w:numFmt w:val="bullet"/>
+      <w:lvlText w:val=""/>
+      <w:lvlJc w:val="left"/>
+      <w:pPr>
+        <w:tabs>
+          <w:tab w:val="num" w:pos="6480"/>
+        </w:tabs>
+        <w:ind w:left="6480" w:hanging="360"/>
+      </w:pPr>
+      <w:rPr>
+        <w:rFonts w:ascii="Wingdings" w:hAnsi="Wingdings" w:hint="default"/>
+        <w:sz w:val="20"/>
+      </w:rPr>
+    </w:lvl>
+  </w:abstractNum>
   <w:num w:numId="1">
     <w:abstractNumId w:val="2"/>
   </w:num>
@@ -2399,6 +2872,9 @@
   </w:num>
   <w:num w:numId="4">
     <w:abstractNumId w:val="0"/>
+  </w:num>
+  <w:num w:numId="5">
+    <w:abstractNumId w:val="4"/>
   </w:num>
 </w:numbering>
 </file>
@@ -2802,7 +3278,7 @@
     <w:name w:val="Normal"/>
     <w:qFormat/>
   </w:style>
-  <w:style w:type="paragraph" w:styleId="Heading1">
+  <w:style w:type="paragraph" w:styleId="Ttulo1">
     <w:name w:val="heading 1"/>
     <w:basedOn w:val="Normal"/>
     <w:next w:val="Normal"/>
@@ -2822,7 +3298,7 @@
       <w:szCs w:val="32"/>
     </w:rPr>
   </w:style>
-  <w:style w:type="paragraph" w:styleId="Heading2">
+  <w:style w:type="paragraph" w:styleId="Ttulo2">
     <w:name w:val="heading 2"/>
     <w:basedOn w:val="Normal"/>
     <w:next w:val="Normal"/>
@@ -2842,7 +3318,7 @@
       <w:szCs w:val="28"/>
     </w:rPr>
   </w:style>
-  <w:style w:type="paragraph" w:styleId="Heading3">
+  <w:style w:type="paragraph" w:styleId="Ttulo3">
     <w:name w:val="heading 3"/>
     <w:basedOn w:val="Normal"/>
     <w:next w:val="Normal"/>
@@ -2862,7 +3338,7 @@
       <w:szCs w:val="28"/>
     </w:rPr>
   </w:style>
-  <w:style w:type="paragraph" w:styleId="Heading4">
+  <w:style w:type="paragraph" w:styleId="Ttulo4">
     <w:name w:val="heading 4"/>
     <w:basedOn w:val="Normal"/>
     <w:next w:val="Normal"/>
@@ -2880,7 +3356,7 @@
       <w:color w:val="666666"/>
     </w:rPr>
   </w:style>
-  <w:style w:type="paragraph" w:styleId="Heading5">
+  <w:style w:type="paragraph" w:styleId="Ttulo5">
     <w:name w:val="heading 5"/>
     <w:basedOn w:val="Normal"/>
     <w:next w:val="Normal"/>
@@ -2900,7 +3376,7 @@
       <w:szCs w:val="22"/>
     </w:rPr>
   </w:style>
-  <w:style w:type="paragraph" w:styleId="Heading6">
+  <w:style w:type="paragraph" w:styleId="Ttulo6">
     <w:name w:val="heading 6"/>
     <w:basedOn w:val="Normal"/>
     <w:next w:val="Normal"/>
@@ -2921,13 +3397,13 @@
       <w:szCs w:val="22"/>
     </w:rPr>
   </w:style>
-  <w:style w:type="character" w:default="1" w:styleId="DefaultParagraphFont">
+  <w:style w:type="character" w:default="1" w:styleId="Fuentedeprrafopredeter">
     <w:name w:val="Default Paragraph Font"/>
     <w:uiPriority w:val="1"/>
     <w:semiHidden/>
     <w:unhideWhenUsed/>
   </w:style>
-  <w:style w:type="table" w:default="1" w:styleId="TableNormal">
+  <w:style w:type="table" w:default="1" w:styleId="Tablanormal">
     <w:name w:val="Normal Table"/>
     <w:uiPriority w:val="99"/>
     <w:semiHidden/>
@@ -2942,7 +3418,7 @@
       </w:tblCellMar>
     </w:tblPr>
   </w:style>
-  <w:style w:type="numbering" w:default="1" w:styleId="NoList">
+  <w:style w:type="numbering" w:default="1" w:styleId="Sinlista">
     <w:name w:val="No List"/>
     <w:uiPriority w:val="99"/>
     <w:semiHidden/>
@@ -2959,7 +3435,7 @@
       </w:tblCellMar>
     </w:tblPr>
   </w:style>
-  <w:style w:type="paragraph" w:styleId="Title">
+  <w:style w:type="paragraph" w:styleId="Ttulo">
     <w:name w:val="Title"/>
     <w:basedOn w:val="Normal"/>
     <w:next w:val="Normal"/>
@@ -2986,7 +3462,7 @@
       </w:tblCellMar>
     </w:tblPr>
   </w:style>
-  <w:style w:type="paragraph" w:styleId="Subtitle">
+  <w:style w:type="paragraph" w:styleId="Subttulo">
     <w:name w:val="Subtitle"/>
     <w:basedOn w:val="Normal"/>
     <w:next w:val="Normal"/>
@@ -3029,6 +3505,19 @@
         <w:right w:w="100" w:type="dxa"/>
       </w:tblCellMar>
     </w:tblPr>
+  </w:style>
+  <w:style w:type="paragraph" w:styleId="NormalWeb">
+    <w:name w:val="Normal (Web)"/>
+    <w:basedOn w:val="Normal"/>
+    <w:uiPriority w:val="99"/>
+    <w:unhideWhenUsed/>
+    <w:rsid w:val="00A50DB5"/>
+    <w:pPr>
+      <w:spacing w:before="100" w:beforeAutospacing="1" w:after="100" w:afterAutospacing="1" w:line="240" w:lineRule="auto"/>
+    </w:pPr>
+    <w:rPr>
+      <w:lang w:val="es-PE" w:eastAsia="ja-JP"/>
+    </w:rPr>
   </w:style>
 </w:styles>
 </file>

</xml_diff>